<commit_message>
chore: Update dependencies and clean up whitespace
- Added `@tanstack/react-query` to package dependencies for improved data fetching and state management.
- Removed unnecessary blank lines in multiple files, including `debug-contracts.js`, `ERRORES_ENCONTRADOS.md`, and various documentation files, enhancing code readability and consistency.
- Ensured that the formatting adheres to project standards without affecting functionality.
</commit_message>
<xml_diff>
--- a/src/legal/confidencialidad_agentes_vendedores.docx
+++ b/src/legal/confidencialidad_agentes_vendedores.docx
@@ -306,7 +306,7 @@
     </w:p>
     <w:p>
       <w:pPr>
-        <w:ind w:left="720"/>
+        <w:ind w:left="720" w:hanging="360"/>
       </w:pPr>
       <w:r>
         <w:rPr>
@@ -318,7 +318,7 @@
     </w:p>
     <w:p>
       <w:pPr>
-        <w:ind w:left="720"/>
+        <w:ind w:left="720" w:hanging="360"/>
       </w:pPr>
       <w:r>
         <w:rPr>
@@ -330,7 +330,7 @@
     </w:p>
     <w:p>
       <w:pPr>
-        <w:ind w:left="720"/>
+        <w:ind w:left="720" w:hanging="360"/>
       </w:pPr>
       <w:r>
         <w:rPr>
@@ -342,7 +342,7 @@
     </w:p>
     <w:p>
       <w:pPr>
-        <w:ind w:left="720"/>
+        <w:ind w:left="720" w:hanging="360"/>
       </w:pPr>
       <w:r>
         <w:rPr>
@@ -354,7 +354,7 @@
     </w:p>
     <w:p>
       <w:pPr>
-        <w:ind w:left="720"/>
+        <w:ind w:left="720" w:hanging="360"/>
       </w:pPr>
       <w:r>
         <w:rPr>
@@ -366,7 +366,7 @@
     </w:p>
     <w:p>
       <w:pPr>
-        <w:ind w:left="720"/>
+        <w:ind w:left="720" w:hanging="360"/>
       </w:pPr>
       <w:r>
         <w:rPr>
@@ -392,7 +392,7 @@
     </w:p>
     <w:p>
       <w:pPr>
-        <w:ind w:left="720"/>
+        <w:ind w:left="720" w:hanging="360"/>
       </w:pPr>
       <w:r>
         <w:rPr>
@@ -404,7 +404,7 @@
     </w:p>
     <w:p>
       <w:pPr>
-        <w:ind w:left="720"/>
+        <w:ind w:left="720" w:hanging="360"/>
       </w:pPr>
       <w:r>
         <w:rPr>
@@ -416,7 +416,7 @@
     </w:p>
     <w:p>
       <w:pPr>
-        <w:ind w:left="720"/>
+        <w:ind w:left="720" w:hanging="360"/>
       </w:pPr>
       <w:r>
         <w:rPr>
@@ -428,7 +428,7 @@
     </w:p>
     <w:p>
       <w:pPr>
-        <w:ind w:left="720"/>
+        <w:ind w:left="720" w:hanging="360"/>
       </w:pPr>
       <w:r>
         <w:rPr>
@@ -493,7 +493,7 @@
     </w:p>
     <w:p>
       <w:pPr>
-        <w:ind w:left="720"/>
+        <w:ind w:left="720" w:hanging="360"/>
       </w:pPr>
       <w:r>
         <w:rPr>
@@ -505,7 +505,7 @@
     </w:p>
     <w:p>
       <w:pPr>
-        <w:ind w:left="720"/>
+        <w:ind w:left="720" w:hanging="360"/>
       </w:pPr>
       <w:r>
         <w:rPr>
@@ -517,7 +517,7 @@
     </w:p>
     <w:p>
       <w:pPr>
-        <w:ind w:left="720"/>
+        <w:ind w:left="720" w:hanging="360"/>
       </w:pPr>
       <w:r>
         <w:rPr>
@@ -529,7 +529,7 @@
     </w:p>
     <w:p>
       <w:pPr>
-        <w:ind w:left="720"/>
+        <w:ind w:left="720" w:hanging="360"/>
       </w:pPr>
       <w:r>
         <w:rPr>
@@ -541,7 +541,7 @@
     </w:p>
     <w:p>
       <w:pPr>
-        <w:ind w:left="720"/>
+        <w:ind w:left="720" w:hanging="360"/>
       </w:pPr>
       <w:r>
         <w:rPr>
@@ -715,7 +715,7 @@
     </w:p>
     <w:p>
       <w:pPr>
-        <w:ind w:left="720"/>
+        <w:ind w:left="720" w:hanging="360"/>
       </w:pPr>
       <w:r>
         <w:rPr>
@@ -727,7 +727,7 @@
     </w:p>
     <w:p>
       <w:pPr>
-        <w:ind w:left="720"/>
+        <w:ind w:left="720" w:hanging="360"/>
       </w:pPr>
       <w:r>
         <w:rPr>
@@ -739,7 +739,7 @@
     </w:p>
     <w:p>
       <w:pPr>
-        <w:ind w:left="720"/>
+        <w:ind w:left="720" w:hanging="360"/>
       </w:pPr>
       <w:r>
         <w:rPr>
@@ -751,7 +751,7 @@
     </w:p>
     <w:p>
       <w:pPr>
-        <w:ind w:left="720"/>
+        <w:ind w:left="720" w:hanging="360"/>
       </w:pPr>
       <w:r>
         <w:rPr>
@@ -763,7 +763,7 @@
     </w:p>
     <w:p>
       <w:pPr>
-        <w:ind w:left="720"/>
+        <w:ind w:left="720" w:hanging="360"/>
       </w:pPr>
       <w:r>
         <w:rPr>
@@ -775,7 +775,7 @@
     </w:p>
     <w:p>
       <w:pPr>
-        <w:ind w:left="720"/>
+        <w:ind w:left="720" w:hanging="360"/>
       </w:pPr>
       <w:r>
         <w:rPr>
@@ -879,7 +879,7 @@
     </w:p>
     <w:p>
       <w:pPr>
-        <w:ind w:left="720"/>
+        <w:ind w:left="720" w:hanging="360"/>
       </w:pPr>
       <w:r>
         <w:rPr>
@@ -891,7 +891,7 @@
     </w:p>
     <w:p>
       <w:pPr>
-        <w:ind w:left="720"/>
+        <w:ind w:left="720" w:hanging="360"/>
       </w:pPr>
       <w:r>
         <w:rPr>
@@ -903,7 +903,7 @@
     </w:p>
     <w:p>
       <w:pPr>
-        <w:ind w:left="720"/>
+        <w:ind w:left="720" w:hanging="360"/>
       </w:pPr>
       <w:r>
         <w:rPr>
@@ -915,7 +915,7 @@
     </w:p>
     <w:p>
       <w:pPr>
-        <w:ind w:left="720"/>
+        <w:ind w:left="720" w:hanging="360"/>
       </w:pPr>
       <w:r>
         <w:rPr>
@@ -927,7 +927,7 @@
     </w:p>
     <w:p>
       <w:pPr>
-        <w:ind w:left="720"/>
+        <w:ind w:left="720" w:hanging="360"/>
       </w:pPr>
       <w:r>
         <w:rPr>

</xml_diff>